<commit_message>
added number of features after one-hot encoding
</commit_message>
<xml_diff>
--- a/paper/linear_regression.docx
+++ b/paper/linear_regression.docx
@@ -46,6 +46,9 @@
       <w:r>
         <w:t>The first step in preparing our data for linear regression was to one-hot encode the categorical variables.</w:t>
       </w:r>
+      <w:r>
+        <w:t xml:space="preserve"> The resulting dataset has 364 features.</w:t>
+      </w:r>
     </w:p>
     <w:p>
       <w:r>
@@ -63,22 +66,33 @@
         <w:t xml:space="preserve"> the feature in</w:t>
       </w:r>
       <w:r>
-        <w:t xml:space="preserve"> the training set. Only three of our 83 features</w:t>
+        <w:t xml:space="preserve"> the t</w:t>
+      </w:r>
+      <w:r>
+        <w:t xml:space="preserve">raining set. Only three </w:t>
+      </w:r>
+      <w:r>
+        <w:t>features</w:t>
+      </w:r>
+      <w:r>
+        <w:t xml:space="preserve"> (lot frontage, masonry veneer area, and bike score)</w:t>
+      </w:r>
+      <w:r>
+        <w:t xml:space="preserve"> were missing values</w:t>
+      </w:r>
+      <w:r>
+        <w:t>, and no</w:t>
       </w:r>
       <w:r>
         <w:t xml:space="preserve"> </w:t>
       </w:r>
       <w:r>
-        <w:t>(lot frontage, masonry veneer area, and bike score)</w:t>
-      </w:r>
-      <w:r>
-        <w:t xml:space="preserve"> were missing values</w:t>
-      </w:r>
-      <w:r>
-        <w:t>, and no</w:t>
-      </w:r>
-      <w:r>
-        <w:t xml:space="preserve"> feature was missing more than 18% of </w:t>
+        <w:t xml:space="preserve">one </w:t>
+      </w:r>
+      <w:bookmarkStart w:id="0" w:name="_GoBack"/>
+      <w:bookmarkEnd w:id="0"/>
+      <w:r>
+        <w:t xml:space="preserve">feature was missing more than 18% of </w:t>
       </w:r>
       <w:r>
         <w:t xml:space="preserve">its </w:t>
@@ -157,13 +171,7 @@
         <w:rPr>
           <w:color w:val="auto"/>
         </w:rPr>
-        <w:t>Regularized</w:t>
-      </w:r>
-      <w:r>
-        <w:rPr>
-          <w:color w:val="auto"/>
-        </w:rPr>
-        <w:t xml:space="preserve"> Linear Model</w:t>
+        <w:t>Regularized Linear Model</w:t>
       </w:r>
     </w:p>
     <w:p>
@@ -191,13 +199,7 @@
         <w:rPr>
           <w:color w:val="auto"/>
         </w:rPr>
-        <w:t>Linear Model</w:t>
-      </w:r>
-      <w:r>
-        <w:rPr>
-          <w:color w:val="auto"/>
-        </w:rPr>
-        <w:t xml:space="preserve"> with Polynomial Features</w:t>
+        <w:t>Linear Model with Polynomial Features</w:t>
       </w:r>
     </w:p>
     <w:p>
@@ -306,19 +308,7 @@
         <w:rPr>
           <w:color w:val="auto"/>
         </w:rPr>
-        <w:t>Regularized</w:t>
-      </w:r>
-      <w:r>
-        <w:rPr>
-          <w:color w:val="auto"/>
-        </w:rPr>
-        <w:t xml:space="preserve"> Linear Model</w:t>
-      </w:r>
-      <w:r>
-        <w:rPr>
-          <w:color w:val="auto"/>
-        </w:rPr>
-        <w:t xml:space="preserve"> with Polynomial Features</w:t>
+        <w:t>Regularized Linear Model with Polynomial Features</w:t>
       </w:r>
     </w:p>
     <w:p>
@@ -346,19 +336,8 @@
       <w:r>
         <w:t>s</w:t>
       </w:r>
-      <w:bookmarkStart w:id="0" w:name="_GoBack"/>
-      <w:bookmarkEnd w:id="0"/>
-      <w:r>
-        <w:t xml:space="preserve">). We applied Lasso, Ridge, and Elastic Net regression to this model and </w:t>
-      </w:r>
-      <w:r>
-        <w:t>used 5-fold cross validation</w:t>
-      </w:r>
-      <w:r>
-        <w:t xml:space="preserve"> and grid search</w:t>
-      </w:r>
-      <w:r>
-        <w:t xml:space="preserve"> to determine the best alpha hyper-parameter ranging from 0.1 to 10,000.</w:t>
+      <w:r>
+        <w:t>). We applied Lasso, Ridge, and Elastic Net regression to this model and used 5-fold cross validation and grid search to determine the best alpha hyper-parameter ranging from 0.1 to 10,000.</w:t>
       </w:r>
     </w:p>
     <w:p>

</xml_diff>